<commit_message>
Instructor notes for ep2
</commit_message>
<xml_diff>
--- a/instructors/fair-bio-practice-day-1.docx
+++ b/instructors/fair-bio-practice-day-1.docx
@@ -13,8 +13,6 @@
           <w:szCs w:val="58"/>
         </w:rPr>
       </w:pPr>
-      <w:bookmarkStart w:id="0" w:name="_GoBack"/>
-      <w:bookmarkEnd w:id="0"/>
       <w:r>
         <w:rPr>
           <w:rFonts w:ascii="Open Sans" w:hAnsi="Open Sans" w:cs="Open Sans"/>
@@ -2121,7 +2119,7 @@
           <w:sz w:val="23"/>
           <w:szCs w:val="23"/>
         </w:rPr>
-        <w:t>Discuss Open Science barriers, type bellow the reasons for not being open:</w:t>
+        <w:t>Open Science barriers, type bellow the reasons for not being open:</w:t>
       </w:r>
     </w:p>
     <w:p>
@@ -2161,6 +2159,27 @@
         </w:rPr>
         <w:t>-</w:t>
       </w:r>
+    </w:p>
+    <w:p>
+      <w:pPr>
+        <w:rPr>
+          <w:rFonts w:ascii="Open Sans" w:hAnsi="Open Sans" w:cs="Open Sans"/>
+          <w:color w:val="485365"/>
+          <w:sz w:val="23"/>
+          <w:szCs w:val="23"/>
+        </w:rPr>
+      </w:pPr>
+      <w:r>
+        <w:rPr>
+          <w:rFonts w:ascii="Open Sans" w:hAnsi="Open Sans" w:cs="Open Sans"/>
+          <w:color w:val="485365"/>
+          <w:sz w:val="23"/>
+          <w:szCs w:val="23"/>
+        </w:rPr>
+        <w:t>-</w:t>
+      </w:r>
+      <w:bookmarkStart w:id="0" w:name="_GoBack"/>
+      <w:bookmarkEnd w:id="0"/>
     </w:p>
     <w:p>
       <w:pPr>
@@ -3163,7 +3182,6 @@
           <w:sz w:val="23"/>
           <w:szCs w:val="23"/>
         </w:rPr>
-        <w:lastRenderedPageBreak/>
         <w:t>Please calculate the average (across genotypes) nitrogen content for both experimental conditions.</w:t>
       </w:r>
     </w:p>
@@ -4176,7 +4194,6 @@
           <w:sz w:val="23"/>
           <w:szCs w:val="23"/>
         </w:rPr>
-        <w:lastRenderedPageBreak/>
         <w:t>DONE:</w:t>
       </w:r>
     </w:p>
@@ -5450,6 +5467,7 @@
           <w:szCs w:val="23"/>
           <w:shd w:val="clear" w:color="auto" w:fill="FFF8E3"/>
         </w:rPr>
+        <w:lastRenderedPageBreak/>
         <w:t>•Structural: how the data came about &amp; is structured </w:t>
       </w:r>
     </w:p>
@@ -5463,7 +5481,6 @@
           <w:szCs w:val="23"/>
           <w:shd w:val="clear" w:color="auto" w:fill="FFF8E3"/>
         </w:rPr>
-        <w:lastRenderedPageBreak/>
         <w:t xml:space="preserve">  </w:t>
       </w:r>
       <w:proofErr w:type="gramStart"/>
@@ -6618,18 +6635,8 @@
           <w:sz w:val="23"/>
           <w:szCs w:val="23"/>
         </w:rPr>
-        <w:t> and check how public IDs such as ORCID can be used to interlink information.</w:t>
-      </w:r>
-    </w:p>
-    <w:p>
-      <w:pPr>
-        <w:rPr>
-          <w:rFonts w:ascii="Open Sans" w:hAnsi="Open Sans" w:cs="Open Sans"/>
-          <w:color w:val="485365"/>
-          <w:sz w:val="23"/>
-          <w:szCs w:val="23"/>
-        </w:rPr>
-      </w:pPr>
+        <w:t xml:space="preserve"> and check how public </w:t>
+      </w:r>
       <w:r>
         <w:rPr>
           <w:rFonts w:ascii="Open Sans" w:hAnsi="Open Sans" w:cs="Open Sans"/>
@@ -6638,6 +6645,25 @@
           <w:szCs w:val="23"/>
         </w:rPr>
         <w:lastRenderedPageBreak/>
+        <w:t>IDs such as ORCID can be used to interlink information.</w:t>
+      </w:r>
+    </w:p>
+    <w:p>
+      <w:pPr>
+        <w:rPr>
+          <w:rFonts w:ascii="Open Sans" w:hAnsi="Open Sans" w:cs="Open Sans"/>
+          <w:color w:val="485365"/>
+          <w:sz w:val="23"/>
+          <w:szCs w:val="23"/>
+        </w:rPr>
+      </w:pPr>
+      <w:r>
+        <w:rPr>
+          <w:rFonts w:ascii="Open Sans" w:hAnsi="Open Sans" w:cs="Open Sans"/>
+          <w:color w:val="485365"/>
+          <w:sz w:val="23"/>
+          <w:szCs w:val="23"/>
+        </w:rPr>
         <w:t>-</w:t>
       </w:r>
     </w:p>
@@ -7038,6 +7064,7 @@
             <w:rFonts w:ascii="Open Sans" w:hAnsi="Open Sans" w:cs="Open Sans"/>
             <w:sz w:val="23"/>
             <w:szCs w:val="23"/>
+            <w:lang w:val="es-ES"/>
           </w:rPr>
           <w:t>https://www.ncbi.nlm.nih.gov/genbank/</w:t>
         </w:r>
@@ -7633,7 +7660,17 @@
           <w:sz w:val="23"/>
           <w:szCs w:val="23"/>
         </w:rPr>
-        <w:t>1.      How do you feel about the presented topics after this session (type +1 next to the statement that best describes your feeling)</w:t>
+        <w:t xml:space="preserve">1.      How do you feel about the presented topics after this session (type +1 next to the statement </w:t>
+      </w:r>
+      <w:r>
+        <w:rPr>
+          <w:rFonts w:ascii="Open Sans" w:hAnsi="Open Sans" w:cs="Open Sans"/>
+          <w:color w:val="485365"/>
+          <w:sz w:val="23"/>
+          <w:szCs w:val="23"/>
+        </w:rPr>
+        <w:lastRenderedPageBreak/>
+        <w:t>that best describes your feeling)</w:t>
       </w:r>
       <w:proofErr w:type="gramStart"/>
       <w:r>
@@ -7663,7 +7700,6 @@
           <w:sz w:val="23"/>
           <w:szCs w:val="23"/>
         </w:rPr>
-        <w:lastRenderedPageBreak/>
         <w:t> </w:t>
       </w:r>
     </w:p>
@@ -15887,7 +15923,6 @@
     <w:rPr>
       <w:color w:val="000080"/>
       <w:u w:val="single"/>
-      <w:lang/>
     </w:rPr>
   </w:style>
   <w:style w:type="character" w:styleId="Strong">

</xml_diff>

<commit_message>
fixed link to supp file in local course content
</commit_message>
<xml_diff>
--- a/instructors/fair-bio-practice-day-1.docx
+++ b/instructors/fair-bio-practice-day-1.docx
@@ -2178,8 +2178,6 @@
         </w:rPr>
         <w:t>-</w:t>
       </w:r>
-      <w:bookmarkStart w:id="0" w:name="_GoBack"/>
-      <w:bookmarkEnd w:id="0"/>
     </w:p>
     <w:p>
       <w:pPr>
@@ -3225,13 +3223,13 @@
         <w:r>
           <w:rPr>
             <w:rStyle w:val="Hyperlink"/>
-            <w:rFonts w:ascii="Open Sans" w:hAnsi="Open Sans" w:cs="Open Sans"/>
-            <w:sz w:val="23"/>
-            <w:szCs w:val="23"/>
           </w:rPr>
-          <w:t>https://tinyurl.com/hjkdzsd4</w:t>
+          <w:t>https://github.com/carpentries-incubator/fair-bio-practice/raw/gh-pages/files/err244_Supplementary_Data-2023-03-28.zip</w:t>
         </w:r>
       </w:hyperlink>
+      <w:r>
+        <w:t xml:space="preserve"> </w:t>
+      </w:r>
       <w:r>
         <w:rPr>
           <w:rStyle w:val="author-a-qz122zz88z3z71z4duz70zz73zz65zz86zwn3z75z"/>
@@ -3289,269 +3287,8 @@
           <w:szCs w:val="23"/>
         </w:rPr>
       </w:pPr>
-      <w:r>
-        <w:rPr>
-          <w:rStyle w:val="b"/>
-          <w:rFonts w:ascii="Open Sans" w:hAnsi="Open Sans" w:cs="Open Sans"/>
-          <w:b/>
-          <w:bCs/>
-          <w:color w:val="485365"/>
-          <w:sz w:val="23"/>
-          <w:szCs w:val="23"/>
-        </w:rPr>
-        <w:t>Exercise 1c. Data from figure </w:t>
-      </w:r>
-    </w:p>
-    <w:p>
-      <w:pPr>
-        <w:rPr>
-          <w:rFonts w:ascii="Open Sans" w:hAnsi="Open Sans" w:cs="Open Sans"/>
-          <w:color w:val="485365"/>
-          <w:sz w:val="23"/>
-          <w:szCs w:val="23"/>
-        </w:rPr>
-      </w:pPr>
-      <w:r>
-        <w:rPr>
-          <w:rFonts w:ascii="Open Sans" w:hAnsi="Open Sans" w:cs="Open Sans"/>
-          <w:color w:val="485365"/>
-          <w:sz w:val="23"/>
-          <w:szCs w:val="23"/>
-        </w:rPr>
-        <w:t>Systems biologists usually require raw numerical data to build their models. However, those are sometimes not easy to find. Take a look at the following example: </w:t>
-      </w:r>
-    </w:p>
-    <w:p>
-      <w:pPr>
-        <w:rPr>
-          <w:rFonts w:ascii="Open Sans" w:hAnsi="Open Sans" w:cs="Open Sans"/>
-          <w:color w:val="485365"/>
-          <w:sz w:val="23"/>
-          <w:szCs w:val="23"/>
-        </w:rPr>
-      </w:pPr>
-    </w:p>
-    <w:p>
-      <w:pPr>
-        <w:rPr>
-          <w:rFonts w:ascii="Open Sans" w:hAnsi="Open Sans" w:cs="Open Sans"/>
-          <w:color w:val="485365"/>
-          <w:sz w:val="23"/>
-          <w:szCs w:val="23"/>
-        </w:rPr>
-      </w:pPr>
-      <w:r>
-        <w:rPr>
-          <w:rFonts w:ascii="Open Sans" w:hAnsi="Open Sans" w:cs="Open Sans"/>
-          <w:color w:val="485365"/>
-          <w:sz w:val="23"/>
-          <w:szCs w:val="23"/>
-        </w:rPr>
-        <w:t>Try to </w:t>
-      </w:r>
-      <w:r>
-        <w:rPr>
-          <w:rStyle w:val="b"/>
-          <w:rFonts w:ascii="Open Sans" w:hAnsi="Open Sans" w:cs="Open Sans"/>
-          <w:b/>
-          <w:bCs/>
-          <w:color w:val="485365"/>
-          <w:sz w:val="23"/>
-          <w:szCs w:val="23"/>
-        </w:rPr>
-        <w:t>find the numerical data</w:t>
-      </w:r>
-      <w:r>
-        <w:rPr>
-          <w:rFonts w:ascii="Open Sans" w:hAnsi="Open Sans" w:cs="Open Sans"/>
-          <w:color w:val="485365"/>
-          <w:sz w:val="23"/>
-          <w:szCs w:val="23"/>
-        </w:rPr>
-        <w:t> behind the graph shown in </w:t>
-      </w:r>
-      <w:r>
-        <w:rPr>
-          <w:rStyle w:val="b"/>
-          <w:rFonts w:ascii="Open Sans" w:hAnsi="Open Sans" w:cs="Open Sans"/>
-          <w:b/>
-          <w:bCs/>
-          <w:color w:val="485365"/>
-          <w:sz w:val="23"/>
-          <w:szCs w:val="23"/>
-        </w:rPr>
-        <w:t>Figure 6</w:t>
-      </w:r>
-      <w:r>
-        <w:rPr>
-          <w:rFonts w:ascii="Open Sans" w:hAnsi="Open Sans" w:cs="Open Sans"/>
-          <w:color w:val="485365"/>
-          <w:sz w:val="23"/>
-          <w:szCs w:val="23"/>
-        </w:rPr>
-        <w:t> (</w:t>
-      </w:r>
-      <w:hyperlink r:id="rId16" w:history="1">
-        <w:r>
-          <w:rPr>
-            <w:rStyle w:val="Hyperlink"/>
-            <w:rFonts w:ascii="Open Sans" w:hAnsi="Open Sans" w:cs="Open Sans"/>
-            <w:color w:val="2E96F3"/>
-            <w:sz w:val="23"/>
-            <w:szCs w:val="23"/>
-          </w:rPr>
-          <w:t>https://www.ncbi.nlm.nih.gov/pmc/articles/PMC166576/figure/F6/</w:t>
-        </w:r>
-      </w:hyperlink>
-      <w:r>
-        <w:rPr>
-          <w:rFonts w:ascii="Open Sans" w:hAnsi="Open Sans" w:cs="Open Sans"/>
-          <w:color w:val="485365"/>
-          <w:sz w:val="23"/>
-          <w:szCs w:val="23"/>
-        </w:rPr>
-        <w:t>) which demonstrates changes in levels of phytochrome proteins of Sharrock RA and Clack T, 2002 (</w:t>
-      </w:r>
-      <w:hyperlink r:id="rId17" w:history="1">
-        <w:r>
-          <w:rPr>
-            <w:rStyle w:val="Hyperlink"/>
-            <w:rFonts w:ascii="Open Sans" w:hAnsi="Open Sans" w:cs="Open Sans"/>
-            <w:color w:val="2E96F3"/>
-            <w:sz w:val="23"/>
-            <w:szCs w:val="23"/>
-          </w:rPr>
-          <w:t>https://www.ncbi.nlm.nih.gov/pmc/articles/PMC166576/</w:t>
-        </w:r>
-      </w:hyperlink>
-      <w:r>
-        <w:rPr>
-          <w:rFonts w:ascii="Open Sans" w:hAnsi="Open Sans" w:cs="Open Sans"/>
-          <w:color w:val="485365"/>
-          <w:sz w:val="23"/>
-          <w:szCs w:val="23"/>
-        </w:rPr>
-        <w:t>). </w:t>
-      </w:r>
-    </w:p>
-    <w:p>
-      <w:pPr>
-        <w:widowControl/>
-        <w:numPr>
-          <w:ilvl w:val="0"/>
-          <w:numId w:val="30"/>
-        </w:numPr>
-        <w:suppressAutoHyphens w:val="0"/>
-        <w:ind w:left="1080"/>
-        <w:rPr>
-          <w:rFonts w:ascii="Open Sans" w:hAnsi="Open Sans" w:cs="Open Sans"/>
-          <w:color w:val="485365"/>
-          <w:sz w:val="23"/>
-          <w:szCs w:val="23"/>
-        </w:rPr>
-      </w:pPr>
-      <w:r>
-        <w:rPr>
-          <w:rFonts w:ascii="Open Sans" w:hAnsi="Open Sans" w:cs="Open Sans"/>
-          <w:color w:val="485365"/>
-          <w:sz w:val="23"/>
-          <w:szCs w:val="23"/>
-        </w:rPr>
-        <w:t>Hint 1: Materials and methods describe the quantification procedure</w:t>
-      </w:r>
-    </w:p>
-    <w:p>
-      <w:pPr>
-        <w:widowControl/>
-        <w:numPr>
-          <w:ilvl w:val="0"/>
-          <w:numId w:val="31"/>
-        </w:numPr>
-        <w:suppressAutoHyphens w:val="0"/>
-        <w:ind w:left="1080"/>
-        <w:rPr>
-          <w:rFonts w:ascii="Open Sans" w:hAnsi="Open Sans" w:cs="Open Sans"/>
-          <w:color w:val="485365"/>
-          <w:sz w:val="23"/>
-          <w:szCs w:val="23"/>
-        </w:rPr>
-      </w:pPr>
-      <w:r>
-        <w:rPr>
-          <w:rFonts w:ascii="Open Sans" w:hAnsi="Open Sans" w:cs="Open Sans"/>
-          <w:color w:val="485365"/>
-          <w:sz w:val="23"/>
-          <w:szCs w:val="23"/>
-        </w:rPr>
-        <w:t>Hint 2: Supporting Information or supplementary materials sections often contain data files.</w:t>
-      </w:r>
-    </w:p>
-    <w:p>
-      <w:pPr>
-        <w:rPr>
-          <w:rFonts w:ascii="Open Sans" w:hAnsi="Open Sans" w:cs="Open Sans"/>
-          <w:color w:val="485365"/>
-          <w:sz w:val="23"/>
-          <w:szCs w:val="23"/>
-        </w:rPr>
-      </w:pPr>
-      <w:r>
-        <w:rPr>
-          <w:rFonts w:ascii="Open Sans" w:hAnsi="Open Sans" w:cs="Open Sans"/>
-          <w:color w:val="485365"/>
-          <w:sz w:val="23"/>
-          <w:szCs w:val="23"/>
-        </w:rPr>
-        <w:t>How easy was it?</w:t>
-      </w:r>
-    </w:p>
-    <w:p>
-      <w:pPr>
-        <w:rPr>
-          <w:rFonts w:ascii="Open Sans" w:hAnsi="Open Sans" w:cs="Open Sans"/>
-          <w:color w:val="485365"/>
-          <w:sz w:val="23"/>
-          <w:szCs w:val="23"/>
-        </w:rPr>
-      </w:pPr>
-      <w:r>
-        <w:rPr>
-          <w:rFonts w:ascii="Open Sans" w:hAnsi="Open Sans" w:cs="Open Sans"/>
-          <w:color w:val="485365"/>
-          <w:sz w:val="23"/>
-          <w:szCs w:val="23"/>
-        </w:rPr>
-        <w:t>-</w:t>
-      </w:r>
-    </w:p>
-    <w:p>
-      <w:pPr>
-        <w:rPr>
-          <w:rFonts w:ascii="Open Sans" w:hAnsi="Open Sans" w:cs="Open Sans"/>
-          <w:color w:val="485365"/>
-          <w:sz w:val="23"/>
-          <w:szCs w:val="23"/>
-        </w:rPr>
-      </w:pPr>
-      <w:r>
-        <w:rPr>
-          <w:rFonts w:ascii="Open Sans" w:hAnsi="Open Sans" w:cs="Open Sans"/>
-          <w:color w:val="485365"/>
-          <w:sz w:val="23"/>
-          <w:szCs w:val="23"/>
-        </w:rPr>
-        <w:t>-</w:t>
-      </w:r>
-    </w:p>
-    <w:p>
-      <w:pPr>
-        <w:rPr>
-          <w:rFonts w:ascii="Open Sans" w:hAnsi="Open Sans" w:cs="Open Sans"/>
-          <w:color w:val="485365"/>
-          <w:sz w:val="23"/>
-          <w:szCs w:val="23"/>
-        </w:rPr>
-      </w:pPr>
+      <w:bookmarkStart w:id="0" w:name="_GoBack"/>
+      <w:bookmarkEnd w:id="0"/>
     </w:p>
     <w:p>
       <w:pPr>
@@ -3692,7 +3429,7 @@
           <w:lang w:val="en-GB" w:eastAsia="en-GB" w:bidi="ar-SA"/>
         </w:rPr>
       </w:pPr>
-      <w:hyperlink r:id="rId18" w:history="1">
+      <w:hyperlink r:id="rId16" w:history="1">
         <w:r>
           <w:rPr>
             <w:rStyle w:val="Hyperlink"/>
@@ -4470,6 +4207,7 @@
           <w:sz w:val="23"/>
           <w:szCs w:val="23"/>
         </w:rPr>
+        <w:lastRenderedPageBreak/>
         <w:t>Data from failed experiments are not re-usable. </w:t>
       </w:r>
     </w:p>
@@ -4768,7 +4506,7 @@
         </w:rPr>
         <w:t xml:space="preserve"> summary </w:t>
       </w:r>
-      <w:hyperlink r:id="rId19" w:history="1">
+      <w:hyperlink r:id="rId17" w:history="1">
         <w:r>
           <w:rPr>
             <w:rStyle w:val="Hyperlink"/>
@@ -4910,7 +4648,7 @@
         </w:rPr>
         <w:t xml:space="preserve"> wording: </w:t>
       </w:r>
-      <w:hyperlink r:id="rId20" w:history="1">
+      <w:hyperlink r:id="rId18" w:history="1">
         <w:r>
           <w:rPr>
             <w:rStyle w:val="Hyperlink"/>
@@ -5033,7 +4771,7 @@
           <w:szCs w:val="23"/>
         </w:rPr>
       </w:pPr>
-      <w:hyperlink r:id="rId21" w:history="1">
+      <w:hyperlink r:id="rId19" w:history="1">
         <w:r>
           <w:rPr>
             <w:rStyle w:val="Hyperlink"/>
@@ -5274,7 +5012,7 @@
         </w:rPr>
         <w:t>Here we have an excel spreadsheet that contains project metadata for a made-up experiment of plant metabolites: </w:t>
       </w:r>
-      <w:hyperlink r:id="rId22" w:history="1">
+      <w:hyperlink r:id="rId20" w:history="1">
         <w:r>
           <w:rPr>
             <w:rStyle w:val="Hyperlink"/>
@@ -5467,7 +5205,6 @@
           <w:szCs w:val="23"/>
           <w:shd w:val="clear" w:color="auto" w:fill="FFF8E3"/>
         </w:rPr>
-        <w:lastRenderedPageBreak/>
         <w:t>•Structural: how the data came about &amp; is structured </w:t>
       </w:r>
     </w:p>
@@ -5607,7 +5344,7 @@
           <w:szCs w:val="23"/>
         </w:rPr>
       </w:pPr>
-      <w:hyperlink r:id="rId23" w:history="1">
+      <w:hyperlink r:id="rId21" w:history="1">
         <w:r>
           <w:rPr>
             <w:rStyle w:val="Hyperlink"/>
@@ -5629,7 +5366,7 @@
           <w:szCs w:val="23"/>
         </w:rPr>
       </w:pPr>
-      <w:hyperlink r:id="rId24" w:history="1">
+      <w:hyperlink r:id="rId22" w:history="1">
         <w:r>
           <w:rPr>
             <w:rStyle w:val="Hyperlink"/>
@@ -5680,6 +5417,7 @@
           <w:sz w:val="28"/>
           <w:szCs w:val="28"/>
         </w:rPr>
+        <w:lastRenderedPageBreak/>
         <w:t>Exercise 2. Minimal Information Standard</w:t>
       </w:r>
     </w:p>
@@ -5711,7 +5449,7 @@
           <w:szCs w:val="23"/>
         </w:rPr>
       </w:pPr>
-      <w:hyperlink r:id="rId25" w:history="1">
+      <w:hyperlink r:id="rId23" w:history="1">
         <w:r>
           <w:rPr>
             <w:rStyle w:val="Hyperlink"/>
@@ -6491,7 +6229,7 @@
         </w:rPr>
         <w:t>If you have not done it yet, register yourself on ORCID (</w:t>
       </w:r>
-      <w:hyperlink r:id="rId26" w:history="1">
+      <w:hyperlink r:id="rId24" w:history="1">
         <w:r>
           <w:rPr>
             <w:rStyle w:val="Hyperlink"/>
@@ -6616,7 +6354,7 @@
         </w:rPr>
         <w:t>Open one of our papers </w:t>
       </w:r>
-      <w:hyperlink r:id="rId27" w:history="1">
+      <w:hyperlink r:id="rId25" w:history="1">
         <w:r>
           <w:rPr>
             <w:rStyle w:val="Hyperlink"/>
@@ -6635,17 +6373,7 @@
           <w:sz w:val="23"/>
           <w:szCs w:val="23"/>
         </w:rPr>
-        <w:t xml:space="preserve"> and check how public </w:t>
-      </w:r>
-      <w:r>
-        <w:rPr>
-          <w:rFonts w:ascii="Open Sans" w:hAnsi="Open Sans" w:cs="Open Sans"/>
-          <w:color w:val="485365"/>
-          <w:sz w:val="23"/>
-          <w:szCs w:val="23"/>
-        </w:rPr>
-        <w:lastRenderedPageBreak/>
-        <w:t>IDs such as ORCID can be used to interlink information.</w:t>
+        <w:t> and check how public IDs such as ORCID can be used to interlink information.</w:t>
       </w:r>
     </w:p>
     <w:p>
@@ -6822,6 +6550,7 @@
           <w:szCs w:val="28"/>
           <w:shd w:val="clear" w:color="auto" w:fill="FFF8E3"/>
         </w:rPr>
+        <w:lastRenderedPageBreak/>
         <w:t>Registries</w:t>
       </w:r>
     </w:p>
@@ -6855,7 +6584,7 @@
           <w:szCs w:val="23"/>
         </w:rPr>
       </w:pPr>
-      <w:hyperlink r:id="rId28" w:history="1">
+      <w:hyperlink r:id="rId26" w:history="1">
         <w:r>
           <w:rPr>
             <w:rStyle w:val="Hyperlink"/>
@@ -6921,7 +6650,7 @@
           <w:lang w:val="de-DE"/>
         </w:rPr>
       </w:pPr>
-      <w:hyperlink r:id="rId29" w:history="1">
+      <w:hyperlink r:id="rId27" w:history="1">
         <w:r>
           <w:rPr>
             <w:rStyle w:val="Hyperlink"/>
@@ -6989,7 +6718,7 @@
           <w:lang w:val="de-DE"/>
         </w:rPr>
       </w:pPr>
-      <w:hyperlink r:id="rId30" w:history="1">
+      <w:hyperlink r:id="rId28" w:history="1">
         <w:r>
           <w:rPr>
             <w:rStyle w:val="Hyperlink"/>
@@ -7057,7 +6786,7 @@
           <w:lang w:val="de-DE"/>
         </w:rPr>
       </w:pPr>
-      <w:hyperlink r:id="rId31" w:history="1">
+      <w:hyperlink r:id="rId29" w:history="1">
         <w:r>
           <w:rPr>
             <w:rStyle w:val="Hyperlink"/>
@@ -7147,7 +6876,7 @@
           <w:szCs w:val="23"/>
         </w:rPr>
       </w:pPr>
-      <w:hyperlink r:id="rId32" w:history="1">
+      <w:hyperlink r:id="rId30" w:history="1">
         <w:r>
           <w:rPr>
             <w:rStyle w:val="Hyperlink"/>
@@ -7240,7 +6969,7 @@
           <w:szCs w:val="23"/>
         </w:rPr>
       </w:pPr>
-      <w:hyperlink r:id="rId33" w:history="1">
+      <w:hyperlink r:id="rId31" w:history="1">
         <w:r>
           <w:rPr>
             <w:rStyle w:val="Hyperlink"/>
@@ -7660,8 +7389,230 @@
           <w:sz w:val="23"/>
           <w:szCs w:val="23"/>
         </w:rPr>
-        <w:t xml:space="preserve">1.      How do you feel about the presented topics after this session (type +1 next to the statement </w:t>
-      </w:r>
+        <w:t>1.      How do you feel about the presented topics after this session (type +1 next to the statement that best describes your feeling)</w:t>
+      </w:r>
+      <w:proofErr w:type="gramStart"/>
+      <w:r>
+        <w:rPr>
+          <w:rFonts w:ascii="Open Sans" w:hAnsi="Open Sans" w:cs="Open Sans"/>
+          <w:color w:val="485365"/>
+          <w:sz w:val="23"/>
+          <w:szCs w:val="23"/>
+        </w:rPr>
+        <w:t>:</w:t>
+      </w:r>
+      <w:proofErr w:type="gramEnd"/>
+    </w:p>
+    <w:p>
+      <w:pPr>
+        <w:rPr>
+          <w:rFonts w:ascii="Open Sans" w:hAnsi="Open Sans" w:cs="Open Sans"/>
+          <w:color w:val="485365"/>
+          <w:sz w:val="23"/>
+          <w:szCs w:val="23"/>
+        </w:rPr>
+      </w:pPr>
+      <w:r>
+        <w:rPr>
+          <w:rFonts w:ascii="Open Sans" w:hAnsi="Open Sans" w:cs="Open Sans"/>
+          <w:color w:val="485365"/>
+          <w:sz w:val="23"/>
+          <w:szCs w:val="23"/>
+        </w:rPr>
+        <w:t> </w:t>
+      </w:r>
+    </w:p>
+    <w:p>
+      <w:pPr>
+        <w:rPr>
+          <w:rFonts w:ascii="Open Sans" w:hAnsi="Open Sans" w:cs="Open Sans"/>
+          <w:color w:val="485365"/>
+          <w:sz w:val="23"/>
+          <w:szCs w:val="23"/>
+        </w:rPr>
+      </w:pPr>
+      <w:r>
+        <w:rPr>
+          <w:rFonts w:ascii="Open Sans" w:hAnsi="Open Sans" w:cs="Open Sans"/>
+          <w:color w:val="485365"/>
+          <w:sz w:val="23"/>
+          <w:szCs w:val="23"/>
+        </w:rPr>
+        <w:t>•       I am more confused:</w:t>
+      </w:r>
+    </w:p>
+    <w:p>
+      <w:pPr>
+        <w:rPr>
+          <w:rFonts w:ascii="Open Sans" w:hAnsi="Open Sans" w:cs="Open Sans"/>
+          <w:color w:val="485365"/>
+          <w:sz w:val="23"/>
+          <w:szCs w:val="23"/>
+        </w:rPr>
+      </w:pPr>
+      <w:r>
+        <w:rPr>
+          <w:rFonts w:ascii="Open Sans" w:hAnsi="Open Sans" w:cs="Open Sans"/>
+          <w:color w:val="485365"/>
+          <w:sz w:val="23"/>
+          <w:szCs w:val="23"/>
+        </w:rPr>
+        <w:t>•       I have a better understanding of them now:</w:t>
+      </w:r>
+    </w:p>
+    <w:p>
+      <w:pPr>
+        <w:rPr>
+          <w:rFonts w:ascii="Open Sans" w:hAnsi="Open Sans" w:cs="Open Sans"/>
+          <w:color w:val="485365"/>
+          <w:sz w:val="23"/>
+          <w:szCs w:val="23"/>
+        </w:rPr>
+      </w:pPr>
+      <w:r>
+        <w:rPr>
+          <w:rFonts w:ascii="Open Sans" w:hAnsi="Open Sans" w:cs="Open Sans"/>
+          <w:color w:val="485365"/>
+          <w:sz w:val="23"/>
+          <w:szCs w:val="23"/>
+        </w:rPr>
+        <w:t>•       My knowledge has not changed much:</w:t>
+      </w:r>
+    </w:p>
+    <w:p>
+      <w:pPr>
+        <w:rPr>
+          <w:rFonts w:ascii="Open Sans" w:hAnsi="Open Sans" w:cs="Open Sans"/>
+          <w:color w:val="485365"/>
+          <w:sz w:val="23"/>
+          <w:szCs w:val="23"/>
+        </w:rPr>
+      </w:pPr>
+      <w:r>
+        <w:rPr>
+          <w:rFonts w:ascii="Open Sans" w:hAnsi="Open Sans" w:cs="Open Sans"/>
+          <w:color w:val="485365"/>
+          <w:sz w:val="23"/>
+          <w:szCs w:val="23"/>
+        </w:rPr>
+        <w:t> </w:t>
+      </w:r>
+    </w:p>
+    <w:p>
+      <w:pPr>
+        <w:rPr>
+          <w:rFonts w:ascii="Open Sans" w:hAnsi="Open Sans" w:cs="Open Sans"/>
+          <w:color w:val="485365"/>
+          <w:sz w:val="23"/>
+          <w:szCs w:val="23"/>
+        </w:rPr>
+      </w:pPr>
+      <w:r>
+        <w:rPr>
+          <w:rFonts w:ascii="Open Sans" w:hAnsi="Open Sans" w:cs="Open Sans"/>
+          <w:color w:val="485365"/>
+          <w:sz w:val="23"/>
+          <w:szCs w:val="23"/>
+        </w:rPr>
+        <w:t xml:space="preserve">2.      How was the pace of the </w:t>
+      </w:r>
+      <w:proofErr w:type="gramStart"/>
+      <w:r>
+        <w:rPr>
+          <w:rFonts w:ascii="Open Sans" w:hAnsi="Open Sans" w:cs="Open Sans"/>
+          <w:color w:val="485365"/>
+          <w:sz w:val="23"/>
+          <w:szCs w:val="23"/>
+        </w:rPr>
+        <w:t>lesson:</w:t>
+      </w:r>
+      <w:proofErr w:type="gramEnd"/>
+    </w:p>
+    <w:p>
+      <w:pPr>
+        <w:rPr>
+          <w:rFonts w:ascii="Open Sans" w:hAnsi="Open Sans" w:cs="Open Sans"/>
+          <w:color w:val="485365"/>
+          <w:sz w:val="23"/>
+          <w:szCs w:val="23"/>
+        </w:rPr>
+      </w:pPr>
+      <w:r>
+        <w:rPr>
+          <w:rFonts w:ascii="Open Sans" w:hAnsi="Open Sans" w:cs="Open Sans"/>
+          <w:color w:val="485365"/>
+          <w:sz w:val="23"/>
+          <w:szCs w:val="23"/>
+        </w:rPr>
+        <w:t>•       Too fast:</w:t>
+      </w:r>
+    </w:p>
+    <w:p>
+      <w:pPr>
+        <w:rPr>
+          <w:rFonts w:ascii="Open Sans" w:hAnsi="Open Sans" w:cs="Open Sans"/>
+          <w:color w:val="485365"/>
+          <w:sz w:val="23"/>
+          <w:szCs w:val="23"/>
+        </w:rPr>
+      </w:pPr>
+      <w:r>
+        <w:rPr>
+          <w:rFonts w:ascii="Open Sans" w:hAnsi="Open Sans" w:cs="Open Sans"/>
+          <w:color w:val="485365"/>
+          <w:sz w:val="23"/>
+          <w:szCs w:val="23"/>
+        </w:rPr>
+        <w:t>•       About right:</w:t>
+      </w:r>
+    </w:p>
+    <w:p>
+      <w:pPr>
+        <w:rPr>
+          <w:rFonts w:ascii="Open Sans" w:hAnsi="Open Sans" w:cs="Open Sans"/>
+          <w:color w:val="485365"/>
+          <w:sz w:val="23"/>
+          <w:szCs w:val="23"/>
+        </w:rPr>
+      </w:pPr>
+      <w:r>
+        <w:rPr>
+          <w:rFonts w:ascii="Open Sans" w:hAnsi="Open Sans" w:cs="Open Sans"/>
+          <w:color w:val="485365"/>
+          <w:sz w:val="23"/>
+          <w:szCs w:val="23"/>
+        </w:rPr>
+        <w:t>•       Too slow:</w:t>
+      </w:r>
+    </w:p>
+    <w:p>
+      <w:pPr>
+        <w:rPr>
+          <w:rFonts w:ascii="Open Sans" w:hAnsi="Open Sans" w:cs="Open Sans"/>
+          <w:color w:val="485365"/>
+          <w:sz w:val="23"/>
+          <w:szCs w:val="23"/>
+        </w:rPr>
+      </w:pPr>
+      <w:r>
+        <w:rPr>
+          <w:rFonts w:ascii="Open Sans" w:hAnsi="Open Sans" w:cs="Open Sans"/>
+          <w:color w:val="485365"/>
+          <w:sz w:val="23"/>
+          <w:szCs w:val="23"/>
+        </w:rPr>
+        <w:t> </w:t>
+      </w:r>
+    </w:p>
+    <w:p>
+      <w:pPr>
+        <w:rPr>
+          <w:rFonts w:ascii="Open Sans" w:hAnsi="Open Sans" w:cs="Open Sans"/>
+          <w:color w:val="485365"/>
+          <w:sz w:val="23"/>
+          <w:szCs w:val="23"/>
+        </w:rPr>
+      </w:pPr>
       <w:r>
         <w:rPr>
           <w:rFonts w:ascii="Open Sans" w:hAnsi="Open Sans" w:cs="Open Sans"/>
@@ -7670,237 +7621,6 @@
           <w:szCs w:val="23"/>
         </w:rPr>
         <w:lastRenderedPageBreak/>
-        <w:t>that best describes your feeling)</w:t>
-      </w:r>
-      <w:proofErr w:type="gramStart"/>
-      <w:r>
-        <w:rPr>
-          <w:rFonts w:ascii="Open Sans" w:hAnsi="Open Sans" w:cs="Open Sans"/>
-          <w:color w:val="485365"/>
-          <w:sz w:val="23"/>
-          <w:szCs w:val="23"/>
-        </w:rPr>
-        <w:t>:</w:t>
-      </w:r>
-      <w:proofErr w:type="gramEnd"/>
-    </w:p>
-    <w:p>
-      <w:pPr>
-        <w:rPr>
-          <w:rFonts w:ascii="Open Sans" w:hAnsi="Open Sans" w:cs="Open Sans"/>
-          <w:color w:val="485365"/>
-          <w:sz w:val="23"/>
-          <w:szCs w:val="23"/>
-        </w:rPr>
-      </w:pPr>
-      <w:r>
-        <w:rPr>
-          <w:rFonts w:ascii="Open Sans" w:hAnsi="Open Sans" w:cs="Open Sans"/>
-          <w:color w:val="485365"/>
-          <w:sz w:val="23"/>
-          <w:szCs w:val="23"/>
-        </w:rPr>
-        <w:t> </w:t>
-      </w:r>
-    </w:p>
-    <w:p>
-      <w:pPr>
-        <w:rPr>
-          <w:rFonts w:ascii="Open Sans" w:hAnsi="Open Sans" w:cs="Open Sans"/>
-          <w:color w:val="485365"/>
-          <w:sz w:val="23"/>
-          <w:szCs w:val="23"/>
-        </w:rPr>
-      </w:pPr>
-      <w:r>
-        <w:rPr>
-          <w:rFonts w:ascii="Open Sans" w:hAnsi="Open Sans" w:cs="Open Sans"/>
-          <w:color w:val="485365"/>
-          <w:sz w:val="23"/>
-          <w:szCs w:val="23"/>
-        </w:rPr>
-        <w:t>•       I am more confused:</w:t>
-      </w:r>
-    </w:p>
-    <w:p>
-      <w:pPr>
-        <w:rPr>
-          <w:rFonts w:ascii="Open Sans" w:hAnsi="Open Sans" w:cs="Open Sans"/>
-          <w:color w:val="485365"/>
-          <w:sz w:val="23"/>
-          <w:szCs w:val="23"/>
-        </w:rPr>
-      </w:pPr>
-      <w:r>
-        <w:rPr>
-          <w:rFonts w:ascii="Open Sans" w:hAnsi="Open Sans" w:cs="Open Sans"/>
-          <w:color w:val="485365"/>
-          <w:sz w:val="23"/>
-          <w:szCs w:val="23"/>
-        </w:rPr>
-        <w:t>•       I have a better understanding of them now:</w:t>
-      </w:r>
-    </w:p>
-    <w:p>
-      <w:pPr>
-        <w:rPr>
-          <w:rFonts w:ascii="Open Sans" w:hAnsi="Open Sans" w:cs="Open Sans"/>
-          <w:color w:val="485365"/>
-          <w:sz w:val="23"/>
-          <w:szCs w:val="23"/>
-        </w:rPr>
-      </w:pPr>
-      <w:r>
-        <w:rPr>
-          <w:rFonts w:ascii="Open Sans" w:hAnsi="Open Sans" w:cs="Open Sans"/>
-          <w:color w:val="485365"/>
-          <w:sz w:val="23"/>
-          <w:szCs w:val="23"/>
-        </w:rPr>
-        <w:t>•       My knowledge has not changed much:</w:t>
-      </w:r>
-    </w:p>
-    <w:p>
-      <w:pPr>
-        <w:rPr>
-          <w:rFonts w:ascii="Open Sans" w:hAnsi="Open Sans" w:cs="Open Sans"/>
-          <w:color w:val="485365"/>
-          <w:sz w:val="23"/>
-          <w:szCs w:val="23"/>
-        </w:rPr>
-      </w:pPr>
-      <w:r>
-        <w:rPr>
-          <w:rFonts w:ascii="Open Sans" w:hAnsi="Open Sans" w:cs="Open Sans"/>
-          <w:color w:val="485365"/>
-          <w:sz w:val="23"/>
-          <w:szCs w:val="23"/>
-        </w:rPr>
-        <w:t> </w:t>
-      </w:r>
-    </w:p>
-    <w:p>
-      <w:pPr>
-        <w:rPr>
-          <w:rFonts w:ascii="Open Sans" w:hAnsi="Open Sans" w:cs="Open Sans"/>
-          <w:color w:val="485365"/>
-          <w:sz w:val="23"/>
-          <w:szCs w:val="23"/>
-        </w:rPr>
-      </w:pPr>
-      <w:r>
-        <w:rPr>
-          <w:rFonts w:ascii="Open Sans" w:hAnsi="Open Sans" w:cs="Open Sans"/>
-          <w:color w:val="485365"/>
-          <w:sz w:val="23"/>
-          <w:szCs w:val="23"/>
-        </w:rPr>
-        <w:t xml:space="preserve">2.      How was the pace of the </w:t>
-      </w:r>
-      <w:proofErr w:type="gramStart"/>
-      <w:r>
-        <w:rPr>
-          <w:rFonts w:ascii="Open Sans" w:hAnsi="Open Sans" w:cs="Open Sans"/>
-          <w:color w:val="485365"/>
-          <w:sz w:val="23"/>
-          <w:szCs w:val="23"/>
-        </w:rPr>
-        <w:t>lesson:</w:t>
-      </w:r>
-      <w:proofErr w:type="gramEnd"/>
-    </w:p>
-    <w:p>
-      <w:pPr>
-        <w:rPr>
-          <w:rFonts w:ascii="Open Sans" w:hAnsi="Open Sans" w:cs="Open Sans"/>
-          <w:color w:val="485365"/>
-          <w:sz w:val="23"/>
-          <w:szCs w:val="23"/>
-        </w:rPr>
-      </w:pPr>
-      <w:r>
-        <w:rPr>
-          <w:rFonts w:ascii="Open Sans" w:hAnsi="Open Sans" w:cs="Open Sans"/>
-          <w:color w:val="485365"/>
-          <w:sz w:val="23"/>
-          <w:szCs w:val="23"/>
-        </w:rPr>
-        <w:t>•       Too fast:</w:t>
-      </w:r>
-    </w:p>
-    <w:p>
-      <w:pPr>
-        <w:rPr>
-          <w:rFonts w:ascii="Open Sans" w:hAnsi="Open Sans" w:cs="Open Sans"/>
-          <w:color w:val="485365"/>
-          <w:sz w:val="23"/>
-          <w:szCs w:val="23"/>
-        </w:rPr>
-      </w:pPr>
-      <w:r>
-        <w:rPr>
-          <w:rFonts w:ascii="Open Sans" w:hAnsi="Open Sans" w:cs="Open Sans"/>
-          <w:color w:val="485365"/>
-          <w:sz w:val="23"/>
-          <w:szCs w:val="23"/>
-        </w:rPr>
-        <w:t>•       About right:</w:t>
-      </w:r>
-    </w:p>
-    <w:p>
-      <w:pPr>
-        <w:rPr>
-          <w:rFonts w:ascii="Open Sans" w:hAnsi="Open Sans" w:cs="Open Sans"/>
-          <w:color w:val="485365"/>
-          <w:sz w:val="23"/>
-          <w:szCs w:val="23"/>
-        </w:rPr>
-      </w:pPr>
-      <w:r>
-        <w:rPr>
-          <w:rFonts w:ascii="Open Sans" w:hAnsi="Open Sans" w:cs="Open Sans"/>
-          <w:color w:val="485365"/>
-          <w:sz w:val="23"/>
-          <w:szCs w:val="23"/>
-        </w:rPr>
-        <w:t>•       Too slow:</w:t>
-      </w:r>
-    </w:p>
-    <w:p>
-      <w:pPr>
-        <w:rPr>
-          <w:rFonts w:ascii="Open Sans" w:hAnsi="Open Sans" w:cs="Open Sans"/>
-          <w:color w:val="485365"/>
-          <w:sz w:val="23"/>
-          <w:szCs w:val="23"/>
-        </w:rPr>
-      </w:pPr>
-      <w:r>
-        <w:rPr>
-          <w:rFonts w:ascii="Open Sans" w:hAnsi="Open Sans" w:cs="Open Sans"/>
-          <w:color w:val="485365"/>
-          <w:sz w:val="23"/>
-          <w:szCs w:val="23"/>
-        </w:rPr>
-        <w:t> </w:t>
-      </w:r>
-    </w:p>
-    <w:p>
-      <w:pPr>
-        <w:rPr>
-          <w:rFonts w:ascii="Open Sans" w:hAnsi="Open Sans" w:cs="Open Sans"/>
-          <w:color w:val="485365"/>
-          <w:sz w:val="23"/>
-          <w:szCs w:val="23"/>
-        </w:rPr>
-      </w:pPr>
-      <w:r>
-        <w:rPr>
-          <w:rFonts w:ascii="Open Sans" w:hAnsi="Open Sans" w:cs="Open Sans"/>
-          <w:color w:val="485365"/>
-          <w:sz w:val="23"/>
-          <w:szCs w:val="23"/>
-        </w:rPr>
         <w:t>3. If the lesson could be 5 minutes longer, what would you add or spend more time on:</w:t>
       </w:r>
     </w:p>

</xml_diff>